<commit_message>
folders/directory still in development
CreateFolder/DeleteFolder/SetWorkingDir in development
</commit_message>
<xml_diff>
--- a/doc/IFileSystem.docx
+++ b/doc/IFileSystem.docx
@@ -761,6 +761,12 @@
             <w:insideV w:val="single" w:color="auto" w:sz="4" w:space="0"/>
           </w:tblBorders>
           <w:tblLayout w:type="fixed"/>
+          <w:tblCellMar>
+            <w:top w:w="0" w:type="dxa"/>
+            <w:left w:w="108" w:type="dxa"/>
+            <w:bottom w:w="0" w:type="dxa"/>
+            <w:right w:w="108" w:type="dxa"/>
+          </w:tblCellMar>
         </w:tblPrEx>
         <w:tc>
           <w:tcPr>
@@ -1357,6 +1363,30 @@
                 <w:lang w:val="en-US" w:eastAsia="zh-CN"/>
               </w:rPr>
             </w:pPr>
+            <w:r>
+              <w:rPr>
+                <w:rFonts w:hint="eastAsia" w:ascii="微软雅黑" w:hAnsi="微软雅黑" w:eastAsia="微软雅黑" w:cs="微软雅黑"/>
+                <w:b w:val="0"/>
+                <w:bCs w:val="0"/>
+                <w:sz w:val="21"/>
+                <w:szCs w:val="21"/>
+                <w:vertAlign w:val="baseline"/>
+                <w:lang w:val="en-US" w:eastAsia="zh-CN"/>
+              </w:rPr>
+              <w:t>文件空间的大小，不包括</w:t>
+            </w:r>
+            <w:r>
+              <w:rPr>
+                <w:rFonts w:hint="eastAsia" w:ascii="微软雅黑" w:hAnsi="微软雅黑" w:eastAsia="微软雅黑" w:cs="微软雅黑"/>
+                <w:b/>
+                <w:bCs/>
+                <w:sz w:val="21"/>
+                <w:szCs w:val="21"/>
+                <w:vertAlign w:val="baseline"/>
+                <w:lang w:val="en-US" w:eastAsia="zh-CN"/>
+              </w:rPr>
+              <w:t>硬盘头部信息</w:t>
+            </w:r>
           </w:p>
         </w:tc>
       </w:tr>
@@ -3344,6 +3374,36 @@
           <w:lang w:val="en-US" w:eastAsia="zh-CN"/>
         </w:rPr>
       </w:pPr>
+      <w:r>
+        <w:rPr>
+          <w:rFonts w:hint="eastAsia" w:ascii="微软雅黑" w:hAnsi="微软雅黑" w:eastAsia="微软雅黑" w:cs="微软雅黑"/>
+          <w:b w:val="0"/>
+          <w:bCs w:val="0"/>
+          <w:sz w:val="21"/>
+          <w:szCs w:val="21"/>
+          <w:lang w:val="en-US" w:eastAsia="zh-CN"/>
+        </w:rPr>
+        <w:t>（2017.7.22）考虑一个解决方案，加载虚拟硬盘的时候把整个硬盘都加载到内存里。</w:t>
+      </w:r>
+    </w:p>
+    <w:p>
+      <w:pPr>
+        <w:widowControl w:val="0"/>
+        <w:numPr>
+          <w:ilvl w:val="0"/>
+          <w:numId w:val="0"/>
+        </w:numPr>
+        <w:ind w:firstLine="420" w:firstLineChars="0"/>
+        <w:jc w:val="left"/>
+        <w:rPr>
+          <w:rFonts w:hint="eastAsia" w:ascii="微软雅黑" w:hAnsi="微软雅黑" w:eastAsia="微软雅黑" w:cs="微软雅黑"/>
+          <w:b w:val="0"/>
+          <w:bCs w:val="0"/>
+          <w:sz w:val="21"/>
+          <w:szCs w:val="21"/>
+          <w:lang w:val="en-US" w:eastAsia="zh-CN"/>
+        </w:rPr>
+      </w:pPr>
     </w:p>
     <w:p>
       <w:pPr>
@@ -3401,21 +3461,1471 @@
           <w:szCs w:val="21"/>
           <w:lang w:val="en-US" w:eastAsia="zh-CN"/>
         </w:rPr>
-        <w:t>(2017.7.18)磁盘的地址空间分配和回收由一个专门的类CAllocator来管理，调用allocate(start,size)来初始化allocator（跟它说明哪些地址段已经被占用了，在文件系统里特指被文件占用的地址空间），然后调用allocate(size)来分配新的地址段给新建的文件。详情见Allocator的文档</w:t>
+        <w:t>(2017.7.18)磁盘的地址空间分配和回收由一个专门的类CAllocator来管理，调用allocate(start,size)来初始化allocator（跟它说明哪些地址段已经被占用了，在文件系统里特指被文件占用的地址空间），然后调用allocate(size)来分配新的地址段给新建的文件。详情见Allocator的文档CAllocator.docx。</w:t>
+      </w:r>
+    </w:p>
+    <w:p>
+      <w:pPr>
+        <w:widowControl w:val="0"/>
+        <w:numPr>
+          <w:ilvl w:val="0"/>
+          <w:numId w:val="0"/>
+        </w:numPr>
+        <w:ind w:firstLine="420" w:firstLineChars="0"/>
+        <w:jc w:val="left"/>
+        <w:rPr>
+          <w:rFonts w:hint="eastAsia" w:ascii="微软雅黑" w:hAnsi="微软雅黑" w:eastAsia="微软雅黑" w:cs="微软雅黑"/>
+          <w:b w:val="0"/>
+          <w:bCs w:val="0"/>
+          <w:sz w:val="21"/>
+          <w:szCs w:val="21"/>
+          <w:lang w:val="en-US" w:eastAsia="zh-CN"/>
+        </w:rPr>
+      </w:pPr>
+    </w:p>
+    <w:p>
+      <w:pPr>
+        <w:numPr>
+          <w:ilvl w:val="0"/>
+          <w:numId w:val="1"/>
+        </w:numPr>
+        <w:ind w:left="420" w:leftChars="0" w:hanging="420" w:firstLineChars="0"/>
+        <w:jc w:val="left"/>
+        <w:rPr>
+          <w:rFonts w:hint="eastAsia" w:ascii="微软雅黑" w:hAnsi="微软雅黑" w:eastAsia="微软雅黑" w:cs="微软雅黑"/>
+          <w:b/>
+          <w:bCs/>
+          <w:sz w:val="28"/>
+          <w:szCs w:val="28"/>
+          <w:lang w:val="en-US" w:eastAsia="zh-CN"/>
+        </w:rPr>
+      </w:pPr>
+      <w:r>
+        <w:rPr>
+          <w:rFonts w:hint="eastAsia" w:ascii="微软雅黑" w:hAnsi="微软雅黑" w:eastAsia="微软雅黑" w:cs="微软雅黑"/>
+          <w:b/>
+          <w:bCs/>
+          <w:sz w:val="28"/>
+          <w:szCs w:val="28"/>
+          <w:lang w:val="en-US" w:eastAsia="zh-CN"/>
+        </w:rPr>
+        <w:t>目录文件（Directory File）</w:t>
+      </w:r>
+    </w:p>
+    <w:p>
+      <w:pPr>
+        <w:widowControl w:val="0"/>
+        <w:numPr>
+          <w:ilvl w:val="0"/>
+          <w:numId w:val="0"/>
+        </w:numPr>
+        <w:ind w:firstLine="420" w:firstLineChars="0"/>
+        <w:jc w:val="left"/>
+        <w:rPr>
+          <w:rFonts w:hint="eastAsia" w:ascii="微软雅黑" w:hAnsi="微软雅黑" w:eastAsia="微软雅黑" w:cs="微软雅黑"/>
+          <w:b w:val="0"/>
+          <w:bCs w:val="0"/>
+          <w:sz w:val="21"/>
+          <w:szCs w:val="21"/>
+          <w:lang w:val="en-US" w:eastAsia="zh-CN"/>
+        </w:rPr>
+      </w:pPr>
+      <w:r>
+        <w:rPr>
+          <w:rFonts w:hint="eastAsia" w:ascii="微软雅黑" w:hAnsi="微软雅黑" w:eastAsia="微软雅黑" w:cs="微软雅黑"/>
+          <w:b w:val="0"/>
+          <w:bCs w:val="0"/>
+          <w:sz w:val="21"/>
+          <w:szCs w:val="21"/>
+          <w:lang w:val="en-US" w:eastAsia="zh-CN"/>
+        </w:rPr>
+        <w:t>(2017.7.21)理论上这种文件应该是对用户隐藏的。这种文件就是用来储存“文件夹名-目录文件inode号”和“文件名-用户文件inode号”的pairs（也就相当于一层的indirection）。OS书上说linux访问一个文件就是从根节点的i-node开始，然后访问这个i-node指向的“目录文件”的内容，查看里面的内容（一堆mapping）之后根据目录文件的内容来获取下一级的i-node，然后重复这个过程，直到获取到目标文件所在文件夹（folder）的i-node，我们就获取到了working directory的i-node，然后在working dir的i-node指向的文件的内容里查询出目标文件的i-node，然后访问文件内容。</w:t>
+      </w:r>
+    </w:p>
+    <w:p>
+      <w:pPr>
+        <w:widowControl w:val="0"/>
+        <w:numPr>
+          <w:ilvl w:val="0"/>
+          <w:numId w:val="0"/>
+        </w:numPr>
+        <w:ind w:firstLine="420" w:firstLineChars="0"/>
+        <w:jc w:val="left"/>
+        <w:rPr>
+          <w:rFonts w:hint="eastAsia" w:ascii="微软雅黑" w:hAnsi="微软雅黑" w:eastAsia="微软雅黑" w:cs="微软雅黑"/>
+          <w:b w:val="0"/>
+          <w:bCs w:val="0"/>
+          <w:sz w:val="21"/>
+          <w:szCs w:val="21"/>
+          <w:lang w:val="en-US" w:eastAsia="zh-CN"/>
+        </w:rPr>
+      </w:pPr>
+      <w:r>
+        <w:rPr>
+          <w:rFonts w:hint="eastAsia" w:ascii="微软雅黑" w:hAnsi="微软雅黑" w:eastAsia="微软雅黑" w:cs="微软雅黑"/>
+          <w:b w:val="0"/>
+          <w:bCs w:val="0"/>
+          <w:sz w:val="21"/>
+          <w:szCs w:val="21"/>
+          <w:lang w:val="en-US" w:eastAsia="zh-CN"/>
+        </w:rPr>
+        <w:t>所以才会有如下例子：</w:t>
+      </w:r>
+    </w:p>
+    <w:p>
+      <w:pPr>
+        <w:widowControl w:val="0"/>
+        <w:numPr>
+          <w:ilvl w:val="0"/>
+          <w:numId w:val="0"/>
+        </w:numPr>
+        <w:ind w:firstLine="420" w:firstLineChars="0"/>
+        <w:jc w:val="left"/>
+        <w:rPr>
+          <w:rFonts w:hint="eastAsia" w:ascii="微软雅黑" w:hAnsi="微软雅黑" w:eastAsia="微软雅黑" w:cs="微软雅黑"/>
+          <w:b w:val="0"/>
+          <w:bCs w:val="0"/>
+          <w:sz w:val="21"/>
+          <w:szCs w:val="21"/>
+          <w:lang w:val="en-US" w:eastAsia="zh-CN"/>
+        </w:rPr>
+      </w:pPr>
+      <w:r>
+        <w:rPr>
+          <w:rFonts w:hint="eastAsia" w:ascii="微软雅黑" w:hAnsi="微软雅黑" w:eastAsia="微软雅黑" w:cs="微软雅黑"/>
+          <w:b w:val="0"/>
+          <w:bCs w:val="0"/>
+          <w:sz w:val="21"/>
+          <w:szCs w:val="21"/>
+          <w:lang w:val="en-US" w:eastAsia="zh-CN"/>
+        </w:rPr>
+        <w:t>访问\aaa\bbb\d.txt需要经历一系列怎样的disk access？（假设i-node for root directory已经在内存里）</w:t>
+      </w:r>
+    </w:p>
+    <w:p>
+      <w:pPr>
+        <w:widowControl w:val="0"/>
+        <w:numPr>
+          <w:ilvl w:val="0"/>
+          <w:numId w:val="0"/>
+        </w:numPr>
+        <w:ind w:firstLine="420" w:firstLineChars="0"/>
+        <w:jc w:val="left"/>
+        <w:rPr>
+          <w:rFonts w:hint="eastAsia" w:ascii="微软雅黑" w:hAnsi="微软雅黑" w:eastAsia="微软雅黑" w:cs="微软雅黑"/>
+          <w:b w:val="0"/>
+          <w:bCs w:val="0"/>
+          <w:sz w:val="21"/>
+          <w:szCs w:val="21"/>
+          <w:lang w:val="en-US" w:eastAsia="zh-CN"/>
+        </w:rPr>
+      </w:pPr>
+      <w:r>
+        <w:rPr>
+          <w:rFonts w:hint="eastAsia" w:ascii="微软雅黑" w:hAnsi="微软雅黑" w:eastAsia="微软雅黑" w:cs="微软雅黑"/>
+          <w:b w:val="0"/>
+          <w:bCs w:val="0"/>
+          <w:sz w:val="21"/>
+          <w:szCs w:val="21"/>
+          <w:lang w:val="en-US" w:eastAsia="zh-CN"/>
+        </w:rPr>
+        <w:t>Directory (file) for \</w:t>
+      </w:r>
+    </w:p>
+    <w:p>
+      <w:pPr>
+        <w:widowControl w:val="0"/>
+        <w:numPr>
+          <w:ilvl w:val="0"/>
+          <w:numId w:val="0"/>
+        </w:numPr>
+        <w:ind w:firstLine="420" w:firstLineChars="0"/>
+        <w:jc w:val="left"/>
+        <w:rPr>
+          <w:rFonts w:hint="eastAsia" w:ascii="微软雅黑" w:hAnsi="微软雅黑" w:eastAsia="微软雅黑" w:cs="微软雅黑"/>
+          <w:b w:val="0"/>
+          <w:bCs w:val="0"/>
+          <w:sz w:val="21"/>
+          <w:szCs w:val="21"/>
+          <w:lang w:val="en-US" w:eastAsia="zh-CN"/>
+        </w:rPr>
+      </w:pPr>
+      <w:r>
+        <w:rPr>
+          <w:rFonts w:hint="eastAsia" w:ascii="微软雅黑" w:hAnsi="微软雅黑" w:eastAsia="微软雅黑" w:cs="微软雅黑"/>
+          <w:b w:val="0"/>
+          <w:bCs w:val="0"/>
+          <w:sz w:val="21"/>
+          <w:szCs w:val="21"/>
+          <w:lang w:val="en-US" w:eastAsia="zh-CN"/>
+        </w:rPr>
+        <w:t>I-node for \aaa\</w:t>
+      </w:r>
+    </w:p>
+    <w:p>
+      <w:pPr>
+        <w:widowControl w:val="0"/>
+        <w:numPr>
+          <w:ilvl w:val="0"/>
+          <w:numId w:val="0"/>
+        </w:numPr>
+        <w:ind w:firstLine="420" w:firstLineChars="0"/>
+        <w:jc w:val="left"/>
+        <w:rPr>
+          <w:rFonts w:hint="eastAsia" w:ascii="微软雅黑" w:hAnsi="微软雅黑" w:eastAsia="微软雅黑" w:cs="微软雅黑"/>
+          <w:b w:val="0"/>
+          <w:bCs w:val="0"/>
+          <w:sz w:val="21"/>
+          <w:szCs w:val="21"/>
+          <w:lang w:val="en-US" w:eastAsia="zh-CN"/>
+        </w:rPr>
+      </w:pPr>
+      <w:r>
+        <w:rPr>
+          <w:rFonts w:hint="eastAsia" w:ascii="微软雅黑" w:hAnsi="微软雅黑" w:eastAsia="微软雅黑" w:cs="微软雅黑"/>
+          <w:b w:val="0"/>
+          <w:bCs w:val="0"/>
+          <w:sz w:val="21"/>
+          <w:szCs w:val="21"/>
+          <w:lang w:val="en-US" w:eastAsia="zh-CN"/>
+        </w:rPr>
+        <w:t>Directory (file) for \aaa\</w:t>
+      </w:r>
+    </w:p>
+    <w:p>
+      <w:pPr>
+        <w:widowControl w:val="0"/>
+        <w:numPr>
+          <w:ilvl w:val="0"/>
+          <w:numId w:val="0"/>
+        </w:numPr>
+        <w:ind w:firstLine="420" w:firstLineChars="0"/>
+        <w:jc w:val="left"/>
+        <w:rPr>
+          <w:rFonts w:hint="eastAsia" w:ascii="微软雅黑" w:hAnsi="微软雅黑" w:eastAsia="微软雅黑" w:cs="微软雅黑"/>
+          <w:b w:val="0"/>
+          <w:bCs w:val="0"/>
+          <w:sz w:val="21"/>
+          <w:szCs w:val="21"/>
+          <w:lang w:val="en-US" w:eastAsia="zh-CN"/>
+        </w:rPr>
+      </w:pPr>
+      <w:r>
+        <w:rPr>
+          <w:rFonts w:hint="eastAsia" w:ascii="微软雅黑" w:hAnsi="微软雅黑" w:eastAsia="微软雅黑" w:cs="微软雅黑"/>
+          <w:b w:val="0"/>
+          <w:bCs w:val="0"/>
+          <w:sz w:val="21"/>
+          <w:szCs w:val="21"/>
+          <w:lang w:val="en-US" w:eastAsia="zh-CN"/>
+        </w:rPr>
+        <w:t>I-node for \aaa\bbb\</w:t>
+      </w:r>
+    </w:p>
+    <w:p>
+      <w:pPr>
+        <w:widowControl w:val="0"/>
+        <w:numPr>
+          <w:ilvl w:val="0"/>
+          <w:numId w:val="0"/>
+        </w:numPr>
+        <w:ind w:firstLine="420" w:firstLineChars="0"/>
+        <w:jc w:val="left"/>
+        <w:rPr>
+          <w:rFonts w:hint="eastAsia" w:ascii="微软雅黑" w:hAnsi="微软雅黑" w:eastAsia="微软雅黑" w:cs="微软雅黑"/>
+          <w:b w:val="0"/>
+          <w:bCs w:val="0"/>
+          <w:sz w:val="21"/>
+          <w:szCs w:val="21"/>
+          <w:lang w:val="en-US" w:eastAsia="zh-CN"/>
+        </w:rPr>
+      </w:pPr>
+      <w:r>
+        <w:rPr>
+          <w:rFonts w:hint="eastAsia" w:ascii="微软雅黑" w:hAnsi="微软雅黑" w:eastAsia="微软雅黑" w:cs="微软雅黑"/>
+          <w:b w:val="0"/>
+          <w:bCs w:val="0"/>
+          <w:sz w:val="21"/>
+          <w:szCs w:val="21"/>
+          <w:lang w:val="en-US" w:eastAsia="zh-CN"/>
+        </w:rPr>
+        <w:t>Directory for \aaa\bbb\</w:t>
+      </w:r>
+    </w:p>
+    <w:p>
+      <w:pPr>
+        <w:widowControl w:val="0"/>
+        <w:numPr>
+          <w:ilvl w:val="0"/>
+          <w:numId w:val="0"/>
+        </w:numPr>
+        <w:ind w:firstLine="420" w:firstLineChars="0"/>
+        <w:jc w:val="left"/>
+        <w:rPr>
+          <w:rFonts w:hint="eastAsia" w:ascii="微软雅黑" w:hAnsi="微软雅黑" w:eastAsia="微软雅黑" w:cs="微软雅黑"/>
+          <w:b w:val="0"/>
+          <w:bCs w:val="0"/>
+          <w:sz w:val="21"/>
+          <w:szCs w:val="21"/>
+          <w:lang w:val="en-US" w:eastAsia="zh-CN"/>
+        </w:rPr>
+      </w:pPr>
+      <w:r>
+        <w:rPr>
+          <w:rFonts w:hint="eastAsia" w:ascii="微软雅黑" w:hAnsi="微软雅黑" w:eastAsia="微软雅黑" w:cs="微软雅黑"/>
+          <w:b w:val="0"/>
+          <w:bCs w:val="0"/>
+          <w:sz w:val="21"/>
+          <w:szCs w:val="21"/>
+          <w:lang w:val="en-US" w:eastAsia="zh-CN"/>
+        </w:rPr>
+        <w:t>I-node for \aaa\bbb\d.txt</w:t>
+      </w:r>
+    </w:p>
+    <w:p>
+      <w:pPr>
+        <w:widowControl w:val="0"/>
+        <w:numPr>
+          <w:ilvl w:val="0"/>
+          <w:numId w:val="0"/>
+        </w:numPr>
+        <w:ind w:firstLine="420" w:firstLineChars="0"/>
+        <w:jc w:val="left"/>
+        <w:rPr>
+          <w:rFonts w:hint="eastAsia" w:ascii="微软雅黑" w:hAnsi="微软雅黑" w:eastAsia="微软雅黑" w:cs="微软雅黑"/>
+          <w:b w:val="0"/>
+          <w:bCs w:val="0"/>
+          <w:sz w:val="21"/>
+          <w:szCs w:val="21"/>
+          <w:lang w:val="en-US" w:eastAsia="zh-CN"/>
+        </w:rPr>
+      </w:pPr>
+      <w:r>
+        <w:rPr>
+          <w:rFonts w:hint="eastAsia" w:ascii="微软雅黑" w:hAnsi="微软雅黑" w:eastAsia="微软雅黑" w:cs="微软雅黑"/>
+          <w:b w:val="0"/>
+          <w:bCs w:val="0"/>
+          <w:sz w:val="21"/>
+          <w:szCs w:val="21"/>
+          <w:lang w:val="en-US" w:eastAsia="zh-CN"/>
+        </w:rPr>
+        <w:t>然后就可以访问文件内容了。</w:t>
+      </w:r>
+    </w:p>
+    <w:p>
+      <w:pPr>
+        <w:widowControl w:val="0"/>
+        <w:numPr>
+          <w:ilvl w:val="0"/>
+          <w:numId w:val="0"/>
+        </w:numPr>
+        <w:ind w:firstLine="420" w:firstLineChars="0"/>
+        <w:jc w:val="left"/>
+        <w:rPr>
+          <w:rFonts w:hint="eastAsia" w:ascii="微软雅黑" w:hAnsi="微软雅黑" w:eastAsia="微软雅黑" w:cs="微软雅黑"/>
+          <w:b w:val="0"/>
+          <w:bCs w:val="0"/>
+          <w:sz w:val="21"/>
+          <w:szCs w:val="21"/>
+          <w:lang w:val="en-US" w:eastAsia="zh-CN"/>
+        </w:rPr>
+      </w:pPr>
+    </w:p>
+    <w:p>
+      <w:pPr>
+        <w:widowControl w:val="0"/>
+        <w:numPr>
+          <w:ilvl w:val="0"/>
+          <w:numId w:val="0"/>
+        </w:numPr>
+        <w:ind w:firstLine="420" w:firstLineChars="0"/>
+        <w:jc w:val="left"/>
+        <w:rPr>
+          <w:rFonts w:hint="eastAsia" w:ascii="微软雅黑" w:hAnsi="微软雅黑" w:eastAsia="微软雅黑" w:cs="微软雅黑"/>
+          <w:b w:val="0"/>
+          <w:bCs w:val="0"/>
+          <w:sz w:val="21"/>
+          <w:szCs w:val="21"/>
+          <w:lang w:val="en-US" w:eastAsia="zh-CN"/>
+        </w:rPr>
+      </w:pPr>
+      <w:r>
+        <w:rPr>
+          <w:rFonts w:hint="eastAsia" w:ascii="微软雅黑" w:hAnsi="微软雅黑" w:eastAsia="微软雅黑" w:cs="微软雅黑"/>
+          <w:b w:val="0"/>
+          <w:bCs w:val="0"/>
+          <w:sz w:val="21"/>
+          <w:szCs w:val="21"/>
+          <w:lang w:val="en-US" w:eastAsia="zh-CN"/>
+        </w:rPr>
+        <w:t>现在规定目录文件的文件结构：</w:t>
+      </w:r>
+    </w:p>
+    <w:tbl>
+      <w:tblPr>
+        <w:tblStyle w:val="4"/>
+        <w:tblW w:w="8520" w:type="dxa"/>
+        <w:tblInd w:w="0" w:type="dxa"/>
+        <w:tblBorders>
+          <w:top w:val="single" w:color="auto" w:sz="4" w:space="0"/>
+          <w:left w:val="single" w:color="auto" w:sz="4" w:space="0"/>
+          <w:bottom w:val="single" w:color="auto" w:sz="4" w:space="0"/>
+          <w:right w:val="single" w:color="auto" w:sz="4" w:space="0"/>
+          <w:insideH w:val="single" w:color="auto" w:sz="4" w:space="0"/>
+          <w:insideV w:val="single" w:color="auto" w:sz="4" w:space="0"/>
+        </w:tblBorders>
+        <w:tblLayout w:type="fixed"/>
+        <w:tblCellMar>
+          <w:top w:w="0" w:type="dxa"/>
+          <w:left w:w="108" w:type="dxa"/>
+          <w:bottom w:w="0" w:type="dxa"/>
+          <w:right w:w="108" w:type="dxa"/>
+        </w:tblCellMar>
+      </w:tblPr>
+      <w:tblGrid>
+        <w:gridCol w:w="2130"/>
+        <w:gridCol w:w="2130"/>
+        <w:gridCol w:w="2130"/>
+        <w:gridCol w:w="2130"/>
+      </w:tblGrid>
+      <w:tr>
+        <w:tblPrEx>
+          <w:tblBorders>
+            <w:top w:val="single" w:color="auto" w:sz="4" w:space="0"/>
+            <w:left w:val="single" w:color="auto" w:sz="4" w:space="0"/>
+            <w:bottom w:val="single" w:color="auto" w:sz="4" w:space="0"/>
+            <w:right w:val="single" w:color="auto" w:sz="4" w:space="0"/>
+            <w:insideH w:val="single" w:color="auto" w:sz="4" w:space="0"/>
+            <w:insideV w:val="single" w:color="auto" w:sz="4" w:space="0"/>
+          </w:tblBorders>
+          <w:tblLayout w:type="fixed"/>
+          <w:tblCellMar>
+            <w:top w:w="0" w:type="dxa"/>
+            <w:left w:w="108" w:type="dxa"/>
+            <w:bottom w:w="0" w:type="dxa"/>
+            <w:right w:w="108" w:type="dxa"/>
+          </w:tblCellMar>
+        </w:tblPrEx>
+        <w:tc>
+          <w:tcPr>
+            <w:tcW w:w="2130" w:type="dxa"/>
+          </w:tcPr>
+          <w:p>
+            <w:pPr>
+              <w:widowControl w:val="0"/>
+              <w:numPr>
+                <w:ilvl w:val="0"/>
+                <w:numId w:val="0"/>
+              </w:numPr>
+              <w:jc w:val="left"/>
+              <w:rPr>
+                <w:rFonts w:hint="eastAsia" w:ascii="微软雅黑" w:hAnsi="微软雅黑" w:eastAsia="微软雅黑" w:cs="微软雅黑"/>
+                <w:b w:val="0"/>
+                <w:bCs w:val="0"/>
+                <w:sz w:val="21"/>
+                <w:szCs w:val="21"/>
+                <w:vertAlign w:val="baseline"/>
+                <w:lang w:val="en-US" w:eastAsia="zh-CN"/>
+              </w:rPr>
+            </w:pPr>
+            <w:r>
+              <w:rPr>
+                <w:rFonts w:hint="eastAsia" w:ascii="微软雅黑" w:hAnsi="微软雅黑" w:eastAsia="微软雅黑" w:cs="微软雅黑"/>
+                <w:b w:val="0"/>
+                <w:bCs w:val="0"/>
+                <w:sz w:val="21"/>
+                <w:szCs w:val="21"/>
+                <w:lang w:val="en-US" w:eastAsia="zh-CN"/>
+              </w:rPr>
+              <w:t>内容</w:t>
+            </w:r>
+          </w:p>
+        </w:tc>
+        <w:tc>
+          <w:tcPr>
+            <w:tcW w:w="2130" w:type="dxa"/>
+          </w:tcPr>
+          <w:p>
+            <w:pPr>
+              <w:widowControl w:val="0"/>
+              <w:numPr>
+                <w:ilvl w:val="0"/>
+                <w:numId w:val="0"/>
+              </w:numPr>
+              <w:jc w:val="left"/>
+              <w:rPr>
+                <w:rFonts w:hint="eastAsia" w:ascii="微软雅黑" w:hAnsi="微软雅黑" w:eastAsia="微软雅黑" w:cs="微软雅黑"/>
+                <w:b w:val="0"/>
+                <w:bCs w:val="0"/>
+                <w:sz w:val="21"/>
+                <w:szCs w:val="21"/>
+                <w:lang w:val="en-US" w:eastAsia="zh-CN"/>
+              </w:rPr>
+            </w:pPr>
+            <w:r>
+              <w:rPr>
+                <w:rFonts w:hint="eastAsia" w:ascii="微软雅黑" w:hAnsi="微软雅黑" w:eastAsia="微软雅黑" w:cs="微软雅黑"/>
+                <w:b w:val="0"/>
+                <w:bCs w:val="0"/>
+                <w:sz w:val="21"/>
+                <w:szCs w:val="21"/>
+                <w:lang w:val="en-US" w:eastAsia="zh-CN"/>
+              </w:rPr>
+              <w:t>偏移</w:t>
+            </w:r>
+          </w:p>
+        </w:tc>
+        <w:tc>
+          <w:tcPr>
+            <w:tcW w:w="2130" w:type="dxa"/>
+          </w:tcPr>
+          <w:p>
+            <w:pPr>
+              <w:widowControl w:val="0"/>
+              <w:numPr>
+                <w:ilvl w:val="0"/>
+                <w:numId w:val="0"/>
+              </w:numPr>
+              <w:jc w:val="left"/>
+              <w:rPr>
+                <w:rFonts w:hint="eastAsia" w:ascii="微软雅黑" w:hAnsi="微软雅黑" w:eastAsia="微软雅黑" w:cs="微软雅黑"/>
+                <w:b w:val="0"/>
+                <w:bCs w:val="0"/>
+                <w:sz w:val="21"/>
+                <w:szCs w:val="21"/>
+                <w:vertAlign w:val="baseline"/>
+                <w:lang w:val="en-US" w:eastAsia="zh-CN"/>
+              </w:rPr>
+            </w:pPr>
+            <w:r>
+              <w:rPr>
+                <w:rFonts w:hint="eastAsia" w:ascii="微软雅黑" w:hAnsi="微软雅黑" w:eastAsia="微软雅黑" w:cs="微软雅黑"/>
+                <w:b w:val="0"/>
+                <w:bCs w:val="0"/>
+                <w:sz w:val="21"/>
+                <w:szCs w:val="21"/>
+                <w:vertAlign w:val="baseline"/>
+                <w:lang w:val="en-US" w:eastAsia="zh-CN"/>
+              </w:rPr>
+              <w:t>字节</w:t>
+            </w:r>
+          </w:p>
+        </w:tc>
+        <w:tc>
+          <w:tcPr>
+            <w:tcW w:w="2130" w:type="dxa"/>
+          </w:tcPr>
+          <w:p>
+            <w:pPr>
+              <w:widowControl w:val="0"/>
+              <w:numPr>
+                <w:ilvl w:val="0"/>
+                <w:numId w:val="0"/>
+              </w:numPr>
+              <w:jc w:val="left"/>
+              <w:rPr>
+                <w:rFonts w:hint="eastAsia" w:ascii="微软雅黑" w:hAnsi="微软雅黑" w:eastAsia="微软雅黑" w:cs="微软雅黑"/>
+                <w:b w:val="0"/>
+                <w:bCs w:val="0"/>
+                <w:sz w:val="21"/>
+                <w:szCs w:val="21"/>
+                <w:vertAlign w:val="baseline"/>
+                <w:lang w:val="en-US" w:eastAsia="zh-CN"/>
+              </w:rPr>
+            </w:pPr>
+            <w:r>
+              <w:rPr>
+                <w:rFonts w:hint="eastAsia" w:ascii="微软雅黑" w:hAnsi="微软雅黑" w:eastAsia="微软雅黑" w:cs="微软雅黑"/>
+                <w:b w:val="0"/>
+                <w:bCs w:val="0"/>
+                <w:sz w:val="21"/>
+                <w:szCs w:val="21"/>
+                <w:vertAlign w:val="baseline"/>
+                <w:lang w:val="en-US" w:eastAsia="zh-CN"/>
+              </w:rPr>
+              <w:t>备注</w:t>
+            </w:r>
+          </w:p>
+        </w:tc>
+      </w:tr>
+      <w:tr>
+        <w:tblPrEx>
+          <w:tblBorders>
+            <w:top w:val="single" w:color="auto" w:sz="4" w:space="0"/>
+            <w:left w:val="single" w:color="auto" w:sz="4" w:space="0"/>
+            <w:bottom w:val="single" w:color="auto" w:sz="4" w:space="0"/>
+            <w:right w:val="single" w:color="auto" w:sz="4" w:space="0"/>
+            <w:insideH w:val="single" w:color="auto" w:sz="4" w:space="0"/>
+            <w:insideV w:val="single" w:color="auto" w:sz="4" w:space="0"/>
+          </w:tblBorders>
+          <w:tblLayout w:type="fixed"/>
+          <w:tblCellMar>
+            <w:top w:w="0" w:type="dxa"/>
+            <w:left w:w="108" w:type="dxa"/>
+            <w:bottom w:w="0" w:type="dxa"/>
+            <w:right w:w="108" w:type="dxa"/>
+          </w:tblCellMar>
+        </w:tblPrEx>
+        <w:tc>
+          <w:tcPr>
+            <w:tcW w:w="2130" w:type="dxa"/>
+          </w:tcPr>
+          <w:p>
+            <w:pPr>
+              <w:widowControl w:val="0"/>
+              <w:numPr>
+                <w:ilvl w:val="0"/>
+                <w:numId w:val="0"/>
+              </w:numPr>
+              <w:jc w:val="left"/>
+              <w:rPr>
+                <w:rFonts w:hint="eastAsia" w:ascii="微软雅黑" w:hAnsi="微软雅黑" w:eastAsia="微软雅黑" w:cs="微软雅黑"/>
+                <w:b w:val="0"/>
+                <w:bCs w:val="0"/>
+                <w:sz w:val="21"/>
+                <w:szCs w:val="21"/>
+                <w:vertAlign w:val="baseline"/>
+                <w:lang w:val="en-US" w:eastAsia="zh-CN"/>
+              </w:rPr>
+            </w:pPr>
+            <w:r>
+              <w:rPr>
+                <w:rFonts w:hint="eastAsia" w:ascii="微软雅黑" w:hAnsi="微软雅黑" w:eastAsia="微软雅黑" w:cs="微软雅黑"/>
+                <w:b w:val="0"/>
+                <w:bCs w:val="0"/>
+                <w:sz w:val="21"/>
+                <w:szCs w:val="21"/>
+                <w:vertAlign w:val="baseline"/>
+                <w:lang w:val="en-US" w:eastAsia="zh-CN"/>
+              </w:rPr>
+              <w:t>当前路径下</w:t>
+            </w:r>
+            <w:r>
+              <w:rPr>
+                <w:rFonts w:hint="eastAsia" w:ascii="微软雅黑" w:hAnsi="微软雅黑" w:eastAsia="微软雅黑" w:cs="微软雅黑"/>
+                <w:b/>
+                <w:bCs/>
+                <w:sz w:val="21"/>
+                <w:szCs w:val="21"/>
+                <w:vertAlign w:val="baseline"/>
+                <w:lang w:val="en-US" w:eastAsia="zh-CN"/>
+              </w:rPr>
+              <w:t>文件夹(folder)</w:t>
+            </w:r>
+            <w:r>
+              <w:rPr>
+                <w:rFonts w:hint="eastAsia" w:ascii="微软雅黑" w:hAnsi="微软雅黑" w:eastAsia="微软雅黑" w:cs="微软雅黑"/>
+                <w:b w:val="0"/>
+                <w:bCs w:val="0"/>
+                <w:sz w:val="21"/>
+                <w:szCs w:val="21"/>
+                <w:vertAlign w:val="baseline"/>
+                <w:lang w:val="en-US" w:eastAsia="zh-CN"/>
+              </w:rPr>
+              <w:t>数</w:t>
+            </w:r>
+          </w:p>
+        </w:tc>
+        <w:tc>
+          <w:tcPr>
+            <w:tcW w:w="2130" w:type="dxa"/>
+          </w:tcPr>
+          <w:p>
+            <w:pPr>
+              <w:widowControl w:val="0"/>
+              <w:numPr>
+                <w:ilvl w:val="0"/>
+                <w:numId w:val="0"/>
+              </w:numPr>
+              <w:jc w:val="left"/>
+              <w:rPr>
+                <w:rFonts w:hint="eastAsia" w:ascii="微软雅黑" w:hAnsi="微软雅黑" w:eastAsia="微软雅黑" w:cs="微软雅黑"/>
+                <w:b w:val="0"/>
+                <w:bCs w:val="0"/>
+                <w:sz w:val="21"/>
+                <w:szCs w:val="21"/>
+                <w:vertAlign w:val="baseline"/>
+                <w:lang w:val="en-US" w:eastAsia="zh-CN"/>
+              </w:rPr>
+            </w:pPr>
+            <w:r>
+              <w:rPr>
+                <w:rFonts w:hint="eastAsia" w:ascii="微软雅黑" w:hAnsi="微软雅黑" w:eastAsia="微软雅黑" w:cs="微软雅黑"/>
+                <w:b w:val="0"/>
+                <w:bCs w:val="0"/>
+                <w:sz w:val="21"/>
+                <w:szCs w:val="21"/>
+                <w:vertAlign w:val="baseline"/>
+                <w:lang w:val="en-US" w:eastAsia="zh-CN"/>
+              </w:rPr>
+              <w:t>0</w:t>
+            </w:r>
+          </w:p>
+        </w:tc>
+        <w:tc>
+          <w:tcPr>
+            <w:tcW w:w="2130" w:type="dxa"/>
+          </w:tcPr>
+          <w:p>
+            <w:pPr>
+              <w:widowControl w:val="0"/>
+              <w:numPr>
+                <w:ilvl w:val="0"/>
+                <w:numId w:val="0"/>
+              </w:numPr>
+              <w:jc w:val="left"/>
+              <w:rPr>
+                <w:rFonts w:hint="eastAsia" w:ascii="微软雅黑" w:hAnsi="微软雅黑" w:eastAsia="微软雅黑" w:cs="微软雅黑"/>
+                <w:b w:val="0"/>
+                <w:bCs w:val="0"/>
+                <w:sz w:val="21"/>
+                <w:szCs w:val="21"/>
+                <w:vertAlign w:val="baseline"/>
+                <w:lang w:val="en-US" w:eastAsia="zh-CN"/>
+              </w:rPr>
+            </w:pPr>
+            <w:r>
+              <w:rPr>
+                <w:rFonts w:hint="eastAsia" w:ascii="微软雅黑" w:hAnsi="微软雅黑" w:eastAsia="微软雅黑" w:cs="微软雅黑"/>
+                <w:b w:val="0"/>
+                <w:bCs w:val="0"/>
+                <w:sz w:val="21"/>
+                <w:szCs w:val="21"/>
+                <w:vertAlign w:val="baseline"/>
+                <w:lang w:val="en-US" w:eastAsia="zh-CN"/>
+              </w:rPr>
+              <w:t>4</w:t>
+            </w:r>
+          </w:p>
+        </w:tc>
+        <w:tc>
+          <w:tcPr>
+            <w:tcW w:w="2130" w:type="dxa"/>
+          </w:tcPr>
+          <w:p>
+            <w:pPr>
+              <w:widowControl w:val="0"/>
+              <w:numPr>
+                <w:ilvl w:val="0"/>
+                <w:numId w:val="0"/>
+              </w:numPr>
+              <w:jc w:val="left"/>
+              <w:rPr>
+                <w:rFonts w:hint="eastAsia" w:ascii="微软雅黑" w:hAnsi="微软雅黑" w:eastAsia="微软雅黑" w:cs="微软雅黑"/>
+                <w:b w:val="0"/>
+                <w:bCs w:val="0"/>
+                <w:sz w:val="21"/>
+                <w:szCs w:val="21"/>
+                <w:vertAlign w:val="baseline"/>
+                <w:lang w:val="en-US" w:eastAsia="zh-CN"/>
+              </w:rPr>
+            </w:pPr>
+            <w:r>
+              <w:rPr>
+                <w:rFonts w:hint="eastAsia" w:ascii="微软雅黑" w:hAnsi="微软雅黑" w:eastAsia="微软雅黑" w:cs="微软雅黑"/>
+                <w:b w:val="0"/>
+                <w:bCs w:val="0"/>
+                <w:sz w:val="21"/>
+                <w:szCs w:val="21"/>
+                <w:vertAlign w:val="baseline"/>
+                <w:lang w:val="en-US" w:eastAsia="zh-CN"/>
+              </w:rPr>
+              <w:t>也就是接下来有多少条关于folder的record，值为subFolderCount</w:t>
+            </w:r>
+          </w:p>
+        </w:tc>
+      </w:tr>
+      <w:tr>
+        <w:tblPrEx>
+          <w:tblBorders>
+            <w:top w:val="single" w:color="auto" w:sz="4" w:space="0"/>
+            <w:left w:val="single" w:color="auto" w:sz="4" w:space="0"/>
+            <w:bottom w:val="single" w:color="auto" w:sz="4" w:space="0"/>
+            <w:right w:val="single" w:color="auto" w:sz="4" w:space="0"/>
+            <w:insideH w:val="single" w:color="auto" w:sz="4" w:space="0"/>
+            <w:insideV w:val="single" w:color="auto" w:sz="4" w:space="0"/>
+          </w:tblBorders>
+          <w:tblLayout w:type="fixed"/>
+          <w:tblCellMar>
+            <w:top w:w="0" w:type="dxa"/>
+            <w:left w:w="108" w:type="dxa"/>
+            <w:bottom w:w="0" w:type="dxa"/>
+            <w:right w:w="108" w:type="dxa"/>
+          </w:tblCellMar>
+        </w:tblPrEx>
+        <w:tc>
+          <w:tcPr>
+            <w:tcW w:w="2130" w:type="dxa"/>
+            <w:vAlign w:val="top"/>
+          </w:tcPr>
+          <w:p>
+            <w:pPr>
+              <w:widowControl w:val="0"/>
+              <w:numPr>
+                <w:ilvl w:val="0"/>
+                <w:numId w:val="0"/>
+              </w:numPr>
+              <w:ind w:left="0" w:leftChars="0" w:firstLine="0" w:firstLineChars="0"/>
+              <w:jc w:val="left"/>
+              <w:rPr>
+                <w:rFonts w:hint="eastAsia" w:ascii="微软雅黑" w:hAnsi="微软雅黑" w:eastAsia="微软雅黑" w:cs="微软雅黑"/>
+                <w:b w:val="0"/>
+                <w:bCs w:val="0"/>
+                <w:sz w:val="21"/>
+                <w:szCs w:val="21"/>
+                <w:vertAlign w:val="baseline"/>
+                <w:lang w:val="en-US" w:eastAsia="zh-CN"/>
+              </w:rPr>
+            </w:pPr>
+            <w:r>
+              <w:rPr>
+                <w:rFonts w:hint="eastAsia" w:ascii="微软雅黑" w:hAnsi="微软雅黑" w:eastAsia="微软雅黑" w:cs="微软雅黑"/>
+                <w:b w:val="0"/>
+                <w:bCs w:val="0"/>
+                <w:sz w:val="21"/>
+                <w:szCs w:val="21"/>
+                <w:vertAlign w:val="baseline"/>
+                <w:lang w:val="en-US" w:eastAsia="zh-CN"/>
+              </w:rPr>
+              <w:t>当前路径下</w:t>
+            </w:r>
+            <w:r>
+              <w:rPr>
+                <w:rFonts w:hint="eastAsia" w:ascii="微软雅黑" w:hAnsi="微软雅黑" w:eastAsia="微软雅黑" w:cs="微软雅黑"/>
+                <w:b/>
+                <w:bCs/>
+                <w:sz w:val="21"/>
+                <w:szCs w:val="21"/>
+                <w:vertAlign w:val="baseline"/>
+                <w:lang w:val="en-US" w:eastAsia="zh-CN"/>
+              </w:rPr>
+              <w:t>文件(files)</w:t>
+            </w:r>
+            <w:r>
+              <w:rPr>
+                <w:rFonts w:hint="eastAsia" w:ascii="微软雅黑" w:hAnsi="微软雅黑" w:eastAsia="微软雅黑" w:cs="微软雅黑"/>
+                <w:b w:val="0"/>
+                <w:bCs w:val="0"/>
+                <w:sz w:val="21"/>
+                <w:szCs w:val="21"/>
+                <w:vertAlign w:val="baseline"/>
+                <w:lang w:val="en-US" w:eastAsia="zh-CN"/>
+              </w:rPr>
+              <w:t>数</w:t>
+            </w:r>
+          </w:p>
+        </w:tc>
+        <w:tc>
+          <w:tcPr>
+            <w:tcW w:w="2130" w:type="dxa"/>
+            <w:vAlign w:val="top"/>
+          </w:tcPr>
+          <w:p>
+            <w:pPr>
+              <w:widowControl w:val="0"/>
+              <w:numPr>
+                <w:ilvl w:val="0"/>
+                <w:numId w:val="0"/>
+              </w:numPr>
+              <w:ind w:left="0" w:leftChars="0" w:firstLine="0" w:firstLineChars="0"/>
+              <w:jc w:val="left"/>
+              <w:rPr>
+                <w:rFonts w:hint="eastAsia" w:ascii="微软雅黑" w:hAnsi="微软雅黑" w:eastAsia="微软雅黑" w:cs="微软雅黑"/>
+                <w:b w:val="0"/>
+                <w:bCs w:val="0"/>
+                <w:sz w:val="21"/>
+                <w:szCs w:val="21"/>
+                <w:vertAlign w:val="baseline"/>
+                <w:lang w:val="en-US" w:eastAsia="zh-CN"/>
+              </w:rPr>
+            </w:pPr>
+            <w:r>
+              <w:rPr>
+                <w:rFonts w:hint="eastAsia" w:ascii="微软雅黑" w:hAnsi="微软雅黑" w:eastAsia="微软雅黑" w:cs="微软雅黑"/>
+                <w:b w:val="0"/>
+                <w:bCs w:val="0"/>
+                <w:sz w:val="21"/>
+                <w:szCs w:val="21"/>
+                <w:vertAlign w:val="baseline"/>
+                <w:lang w:val="en-US" w:eastAsia="zh-CN"/>
+              </w:rPr>
+              <w:t>4</w:t>
+            </w:r>
+          </w:p>
+        </w:tc>
+        <w:tc>
+          <w:tcPr>
+            <w:tcW w:w="2130" w:type="dxa"/>
+            <w:vAlign w:val="top"/>
+          </w:tcPr>
+          <w:p>
+            <w:pPr>
+              <w:widowControl w:val="0"/>
+              <w:numPr>
+                <w:ilvl w:val="0"/>
+                <w:numId w:val="0"/>
+              </w:numPr>
+              <w:ind w:left="0" w:leftChars="0" w:firstLine="0" w:firstLineChars="0"/>
+              <w:jc w:val="left"/>
+              <w:rPr>
+                <w:rFonts w:hint="eastAsia" w:ascii="微软雅黑" w:hAnsi="微软雅黑" w:eastAsia="微软雅黑" w:cs="微软雅黑"/>
+                <w:b w:val="0"/>
+                <w:bCs w:val="0"/>
+                <w:sz w:val="21"/>
+                <w:szCs w:val="21"/>
+                <w:vertAlign w:val="baseline"/>
+                <w:lang w:val="en-US" w:eastAsia="zh-CN"/>
+              </w:rPr>
+            </w:pPr>
+            <w:r>
+              <w:rPr>
+                <w:rFonts w:hint="eastAsia" w:ascii="微软雅黑" w:hAnsi="微软雅黑" w:eastAsia="微软雅黑" w:cs="微软雅黑"/>
+                <w:b w:val="0"/>
+                <w:bCs w:val="0"/>
+                <w:sz w:val="21"/>
+                <w:szCs w:val="21"/>
+                <w:vertAlign w:val="baseline"/>
+                <w:lang w:val="en-US" w:eastAsia="zh-CN"/>
+              </w:rPr>
+              <w:t>4</w:t>
+            </w:r>
+          </w:p>
+        </w:tc>
+        <w:tc>
+          <w:tcPr>
+            <w:tcW w:w="2130" w:type="dxa"/>
+            <w:vAlign w:val="top"/>
+          </w:tcPr>
+          <w:p>
+            <w:pPr>
+              <w:widowControl w:val="0"/>
+              <w:numPr>
+                <w:ilvl w:val="0"/>
+                <w:numId w:val="0"/>
+              </w:numPr>
+              <w:ind w:left="0" w:leftChars="0" w:firstLine="0" w:firstLineChars="0"/>
+              <w:jc w:val="left"/>
+              <w:rPr>
+                <w:rFonts w:hint="eastAsia" w:ascii="微软雅黑" w:hAnsi="微软雅黑" w:eastAsia="微软雅黑" w:cs="微软雅黑"/>
+                <w:b w:val="0"/>
+                <w:bCs w:val="0"/>
+                <w:sz w:val="21"/>
+                <w:szCs w:val="21"/>
+                <w:vertAlign w:val="baseline"/>
+                <w:lang w:val="en-US" w:eastAsia="zh-CN"/>
+              </w:rPr>
+            </w:pPr>
+            <w:r>
+              <w:rPr>
+                <w:rFonts w:hint="eastAsia" w:ascii="微软雅黑" w:hAnsi="微软雅黑" w:eastAsia="微软雅黑" w:cs="微软雅黑"/>
+                <w:b w:val="0"/>
+                <w:bCs w:val="0"/>
+                <w:sz w:val="21"/>
+                <w:szCs w:val="21"/>
+                <w:vertAlign w:val="baseline"/>
+                <w:lang w:val="en-US" w:eastAsia="zh-CN"/>
+              </w:rPr>
+              <w:t>有多少条关于文件的record，值为subFileCount</w:t>
+            </w:r>
+          </w:p>
+        </w:tc>
+      </w:tr>
+      <w:tr>
+        <w:tblPrEx>
+          <w:tblBorders>
+            <w:top w:val="single" w:color="auto" w:sz="4" w:space="0"/>
+            <w:left w:val="single" w:color="auto" w:sz="4" w:space="0"/>
+            <w:bottom w:val="single" w:color="auto" w:sz="4" w:space="0"/>
+            <w:right w:val="single" w:color="auto" w:sz="4" w:space="0"/>
+            <w:insideH w:val="single" w:color="auto" w:sz="4" w:space="0"/>
+            <w:insideV w:val="single" w:color="auto" w:sz="4" w:space="0"/>
+          </w:tblBorders>
+          <w:tblLayout w:type="fixed"/>
+          <w:tblCellMar>
+            <w:top w:w="0" w:type="dxa"/>
+            <w:left w:w="108" w:type="dxa"/>
+            <w:bottom w:w="0" w:type="dxa"/>
+            <w:right w:w="108" w:type="dxa"/>
+          </w:tblCellMar>
+        </w:tblPrEx>
+        <w:tc>
+          <w:tcPr>
+            <w:tcW w:w="2130" w:type="dxa"/>
+          </w:tcPr>
+          <w:p>
+            <w:pPr>
+              <w:widowControl w:val="0"/>
+              <w:numPr>
+                <w:ilvl w:val="0"/>
+                <w:numId w:val="0"/>
+              </w:numPr>
+              <w:jc w:val="left"/>
+              <w:rPr>
+                <w:rFonts w:hint="eastAsia" w:ascii="微软雅黑" w:hAnsi="微软雅黑" w:eastAsia="微软雅黑" w:cs="微软雅黑"/>
+                <w:b w:val="0"/>
+                <w:bCs w:val="0"/>
+                <w:sz w:val="21"/>
+                <w:szCs w:val="21"/>
+                <w:vertAlign w:val="baseline"/>
+                <w:lang w:val="en-US" w:eastAsia="zh-CN"/>
+              </w:rPr>
+            </w:pPr>
+            <w:r>
+              <w:rPr>
+                <w:rFonts w:hint="eastAsia" w:ascii="微软雅黑" w:hAnsi="微软雅黑" w:eastAsia="微软雅黑" w:cs="微软雅黑"/>
+                <w:b w:val="0"/>
+                <w:bCs w:val="0"/>
+                <w:sz w:val="21"/>
+                <w:szCs w:val="21"/>
+                <w:vertAlign w:val="baseline"/>
+                <w:lang w:val="en-US" w:eastAsia="zh-CN"/>
+              </w:rPr>
+              <w:t>FolderName - IndexNode号的pairs</w:t>
+            </w:r>
+          </w:p>
+        </w:tc>
+        <w:tc>
+          <w:tcPr>
+            <w:tcW w:w="2130" w:type="dxa"/>
+          </w:tcPr>
+          <w:p>
+            <w:pPr>
+              <w:widowControl w:val="0"/>
+              <w:numPr>
+                <w:ilvl w:val="0"/>
+                <w:numId w:val="0"/>
+              </w:numPr>
+              <w:jc w:val="left"/>
+              <w:rPr>
+                <w:rFonts w:hint="eastAsia" w:ascii="微软雅黑" w:hAnsi="微软雅黑" w:eastAsia="微软雅黑" w:cs="微软雅黑"/>
+                <w:b w:val="0"/>
+                <w:bCs w:val="0"/>
+                <w:sz w:val="21"/>
+                <w:szCs w:val="21"/>
+                <w:vertAlign w:val="baseline"/>
+                <w:lang w:val="en-US" w:eastAsia="zh-CN"/>
+              </w:rPr>
+            </w:pPr>
+            <w:r>
+              <w:rPr>
+                <w:rFonts w:hint="eastAsia" w:ascii="微软雅黑" w:hAnsi="微软雅黑" w:eastAsia="微软雅黑" w:cs="微软雅黑"/>
+                <w:b w:val="0"/>
+                <w:bCs w:val="0"/>
+                <w:sz w:val="21"/>
+                <w:szCs w:val="21"/>
+                <w:vertAlign w:val="baseline"/>
+                <w:lang w:val="en-US" w:eastAsia="zh-CN"/>
+              </w:rPr>
+              <w:t>8</w:t>
+            </w:r>
+          </w:p>
+        </w:tc>
+        <w:tc>
+          <w:tcPr>
+            <w:tcW w:w="2130" w:type="dxa"/>
+          </w:tcPr>
+          <w:p>
+            <w:pPr>
+              <w:widowControl w:val="0"/>
+              <w:numPr>
+                <w:ilvl w:val="0"/>
+                <w:numId w:val="0"/>
+              </w:numPr>
+              <w:jc w:val="left"/>
+              <w:rPr>
+                <w:rFonts w:hint="eastAsia" w:ascii="微软雅黑" w:hAnsi="微软雅黑" w:eastAsia="微软雅黑" w:cs="微软雅黑"/>
+                <w:b w:val="0"/>
+                <w:bCs w:val="0"/>
+                <w:sz w:val="21"/>
+                <w:szCs w:val="21"/>
+                <w:vertAlign w:val="baseline"/>
+                <w:lang w:val="en-US" w:eastAsia="zh-CN"/>
+              </w:rPr>
+            </w:pPr>
+            <w:r>
+              <w:rPr>
+                <w:rFonts w:hint="eastAsia" w:ascii="微软雅黑" w:hAnsi="微软雅黑" w:eastAsia="微软雅黑" w:cs="微软雅黑"/>
+                <w:b w:val="0"/>
+                <w:bCs w:val="0"/>
+                <w:sz w:val="21"/>
+                <w:szCs w:val="21"/>
+                <w:vertAlign w:val="baseline"/>
+                <w:lang w:val="en-US" w:eastAsia="zh-CN"/>
+              </w:rPr>
+              <w:t>(124+4)*subFolderCount</w:t>
+            </w:r>
+          </w:p>
+        </w:tc>
+        <w:tc>
+          <w:tcPr>
+            <w:tcW w:w="2130" w:type="dxa"/>
+          </w:tcPr>
+          <w:p>
+            <w:pPr>
+              <w:widowControl w:val="0"/>
+              <w:numPr>
+                <w:ilvl w:val="0"/>
+                <w:numId w:val="0"/>
+              </w:numPr>
+              <w:jc w:val="left"/>
+              <w:rPr>
+                <w:rFonts w:hint="eastAsia" w:ascii="微软雅黑" w:hAnsi="微软雅黑" w:eastAsia="微软雅黑" w:cs="微软雅黑"/>
+                <w:b w:val="0"/>
+                <w:bCs w:val="0"/>
+                <w:sz w:val="21"/>
+                <w:szCs w:val="21"/>
+                <w:vertAlign w:val="baseline"/>
+                <w:lang w:val="en-US" w:eastAsia="zh-CN"/>
+              </w:rPr>
+            </w:pPr>
+            <w:r>
+              <w:rPr>
+                <w:rFonts w:hint="eastAsia" w:ascii="微软雅黑" w:hAnsi="微软雅黑" w:eastAsia="微软雅黑" w:cs="微软雅黑"/>
+                <w:b w:val="0"/>
+                <w:bCs w:val="0"/>
+                <w:sz w:val="21"/>
+                <w:szCs w:val="21"/>
+                <w:vertAlign w:val="baseline"/>
+                <w:lang w:val="en-US" w:eastAsia="zh-CN"/>
+              </w:rPr>
+              <w:t>记录当前目录下的“目录文件”的i-node号</w:t>
+            </w:r>
+          </w:p>
+        </w:tc>
+      </w:tr>
+      <w:tr>
+        <w:tblPrEx>
+          <w:tblBorders>
+            <w:top w:val="single" w:color="auto" w:sz="4" w:space="0"/>
+            <w:left w:val="single" w:color="auto" w:sz="4" w:space="0"/>
+            <w:bottom w:val="single" w:color="auto" w:sz="4" w:space="0"/>
+            <w:right w:val="single" w:color="auto" w:sz="4" w:space="0"/>
+            <w:insideH w:val="single" w:color="auto" w:sz="4" w:space="0"/>
+            <w:insideV w:val="single" w:color="auto" w:sz="4" w:space="0"/>
+          </w:tblBorders>
+          <w:tblLayout w:type="fixed"/>
+          <w:tblCellMar>
+            <w:top w:w="0" w:type="dxa"/>
+            <w:left w:w="108" w:type="dxa"/>
+            <w:bottom w:w="0" w:type="dxa"/>
+            <w:right w:w="108" w:type="dxa"/>
+          </w:tblCellMar>
+        </w:tblPrEx>
+        <w:tc>
+          <w:tcPr>
+            <w:tcW w:w="2130" w:type="dxa"/>
+          </w:tcPr>
+          <w:p>
+            <w:pPr>
+              <w:widowControl w:val="0"/>
+              <w:numPr>
+                <w:ilvl w:val="0"/>
+                <w:numId w:val="0"/>
+              </w:numPr>
+              <w:jc w:val="left"/>
+              <w:rPr>
+                <w:rFonts w:hint="eastAsia" w:ascii="微软雅黑" w:hAnsi="微软雅黑" w:eastAsia="微软雅黑" w:cs="微软雅黑"/>
+                <w:b w:val="0"/>
+                <w:bCs w:val="0"/>
+                <w:sz w:val="21"/>
+                <w:szCs w:val="21"/>
+                <w:vertAlign w:val="baseline"/>
+                <w:lang w:val="en-US" w:eastAsia="zh-CN"/>
+              </w:rPr>
+            </w:pPr>
+            <w:r>
+              <w:rPr>
+                <w:rFonts w:hint="eastAsia" w:ascii="微软雅黑" w:hAnsi="微软雅黑" w:eastAsia="微软雅黑" w:cs="微软雅黑"/>
+                <w:b w:val="0"/>
+                <w:bCs w:val="0"/>
+                <w:sz w:val="21"/>
+                <w:szCs w:val="21"/>
+                <w:vertAlign w:val="baseline"/>
+                <w:lang w:val="en-US" w:eastAsia="zh-CN"/>
+              </w:rPr>
+              <w:t>FileName - IndexNode号的pairs</w:t>
+            </w:r>
+          </w:p>
+        </w:tc>
+        <w:tc>
+          <w:tcPr>
+            <w:tcW w:w="2130" w:type="dxa"/>
+          </w:tcPr>
+          <w:p>
+            <w:pPr>
+              <w:widowControl w:val="0"/>
+              <w:numPr>
+                <w:ilvl w:val="0"/>
+                <w:numId w:val="0"/>
+              </w:numPr>
+              <w:jc w:val="left"/>
+              <w:rPr>
+                <w:rFonts w:hint="eastAsia" w:ascii="微软雅黑" w:hAnsi="微软雅黑" w:eastAsia="微软雅黑" w:cs="微软雅黑"/>
+                <w:b w:val="0"/>
+                <w:bCs w:val="0"/>
+                <w:sz w:val="21"/>
+                <w:szCs w:val="21"/>
+                <w:vertAlign w:val="baseline"/>
+                <w:lang w:val="en-US" w:eastAsia="zh-CN"/>
+              </w:rPr>
+            </w:pPr>
+            <w:r>
+              <w:rPr>
+                <w:rFonts w:hint="eastAsia" w:ascii="微软雅黑" w:hAnsi="微软雅黑" w:eastAsia="微软雅黑" w:cs="微软雅黑"/>
+                <w:b w:val="0"/>
+                <w:bCs w:val="0"/>
+                <w:sz w:val="21"/>
+                <w:szCs w:val="21"/>
+                <w:vertAlign w:val="baseline"/>
+                <w:lang w:val="en-US" w:eastAsia="zh-CN"/>
+              </w:rPr>
+              <w:t>8+128*subFolderCount</w:t>
+            </w:r>
+          </w:p>
+        </w:tc>
+        <w:tc>
+          <w:tcPr>
+            <w:tcW w:w="2130" w:type="dxa"/>
+          </w:tcPr>
+          <w:p>
+            <w:pPr>
+              <w:widowControl w:val="0"/>
+              <w:numPr>
+                <w:ilvl w:val="0"/>
+                <w:numId w:val="0"/>
+              </w:numPr>
+              <w:jc w:val="left"/>
+              <w:rPr>
+                <w:rFonts w:hint="eastAsia" w:ascii="微软雅黑" w:hAnsi="微软雅黑" w:eastAsia="微软雅黑" w:cs="微软雅黑"/>
+                <w:b w:val="0"/>
+                <w:bCs w:val="0"/>
+                <w:sz w:val="21"/>
+                <w:szCs w:val="21"/>
+                <w:vertAlign w:val="baseline"/>
+                <w:lang w:val="en-US" w:eastAsia="zh-CN"/>
+              </w:rPr>
+            </w:pPr>
+            <w:r>
+              <w:rPr>
+                <w:rFonts w:hint="eastAsia" w:ascii="微软雅黑" w:hAnsi="微软雅黑" w:eastAsia="微软雅黑" w:cs="微软雅黑"/>
+                <w:b w:val="0"/>
+                <w:bCs w:val="0"/>
+                <w:sz w:val="21"/>
+                <w:szCs w:val="21"/>
+                <w:vertAlign w:val="baseline"/>
+                <w:lang w:val="en-US" w:eastAsia="zh-CN"/>
+              </w:rPr>
+              <w:t>(124+4)*subFileCount</w:t>
+            </w:r>
+          </w:p>
+        </w:tc>
+        <w:tc>
+          <w:tcPr>
+            <w:tcW w:w="2130" w:type="dxa"/>
+          </w:tcPr>
+          <w:p>
+            <w:pPr>
+              <w:widowControl w:val="0"/>
+              <w:numPr>
+                <w:ilvl w:val="0"/>
+                <w:numId w:val="0"/>
+              </w:numPr>
+              <w:jc w:val="left"/>
+              <w:rPr>
+                <w:rFonts w:hint="eastAsia" w:ascii="微软雅黑" w:hAnsi="微软雅黑" w:eastAsia="微软雅黑" w:cs="微软雅黑"/>
+                <w:b w:val="0"/>
+                <w:bCs w:val="0"/>
+                <w:sz w:val="21"/>
+                <w:szCs w:val="21"/>
+                <w:vertAlign w:val="baseline"/>
+                <w:lang w:val="en-US" w:eastAsia="zh-CN"/>
+              </w:rPr>
+            </w:pPr>
+            <w:r>
+              <w:rPr>
+                <w:rFonts w:hint="eastAsia" w:ascii="微软雅黑" w:hAnsi="微软雅黑" w:eastAsia="微软雅黑" w:cs="微软雅黑"/>
+                <w:b w:val="0"/>
+                <w:bCs w:val="0"/>
+                <w:sz w:val="21"/>
+                <w:szCs w:val="21"/>
+                <w:vertAlign w:val="baseline"/>
+                <w:lang w:val="en-US" w:eastAsia="zh-CN"/>
+              </w:rPr>
+              <w:t>记录当前目录下的文件的i-node号</w:t>
+            </w:r>
+          </w:p>
+        </w:tc>
+      </w:tr>
+    </w:tbl>
+    <w:p>
+      <w:pPr>
+        <w:widowControl w:val="0"/>
+        <w:numPr>
+          <w:ilvl w:val="0"/>
+          <w:numId w:val="0"/>
+        </w:numPr>
+        <w:ind w:firstLine="420" w:firstLineChars="0"/>
+        <w:jc w:val="left"/>
+        <w:rPr>
+          <w:rFonts w:hint="eastAsia" w:ascii="微软雅黑" w:hAnsi="微软雅黑" w:eastAsia="微软雅黑" w:cs="微软雅黑"/>
+          <w:b w:val="0"/>
+          <w:bCs w:val="0"/>
+          <w:sz w:val="21"/>
+          <w:szCs w:val="21"/>
+          <w:lang w:val="en-US" w:eastAsia="zh-CN"/>
+        </w:rPr>
+      </w:pPr>
+    </w:p>
+    <w:p>
+      <w:pPr>
+        <w:numPr>
+          <w:ilvl w:val="0"/>
+          <w:numId w:val="1"/>
+        </w:numPr>
+        <w:ind w:left="420" w:leftChars="0" w:hanging="420" w:firstLineChars="0"/>
+        <w:jc w:val="left"/>
+        <w:rPr>
+          <w:rFonts w:hint="eastAsia" w:ascii="微软雅黑" w:hAnsi="微软雅黑" w:eastAsia="微软雅黑" w:cs="微软雅黑"/>
+          <w:b/>
+          <w:bCs/>
+          <w:sz w:val="28"/>
+          <w:szCs w:val="28"/>
+          <w:lang w:val="en-US" w:eastAsia="zh-CN"/>
+        </w:rPr>
+      </w:pPr>
+      <w:r>
+        <w:rPr>
+          <w:rFonts w:hint="eastAsia" w:ascii="微软雅黑" w:hAnsi="微软雅黑" w:eastAsia="微软雅黑" w:cs="微软雅黑"/>
+          <w:b/>
+          <w:bCs/>
+          <w:sz w:val="28"/>
+          <w:szCs w:val="28"/>
+          <w:lang w:val="en-US" w:eastAsia="zh-CN"/>
+        </w:rPr>
+        <w:t>路径规范</w:t>
+      </w:r>
+    </w:p>
+    <w:p>
+      <w:pPr>
+        <w:widowControl w:val="0"/>
+        <w:numPr>
+          <w:ilvl w:val="0"/>
+          <w:numId w:val="0"/>
+        </w:numPr>
+        <w:ind w:firstLine="420" w:firstLineChars="0"/>
+        <w:jc w:val="left"/>
+        <w:rPr>
+          <w:rFonts w:hint="eastAsia" w:ascii="微软雅黑" w:hAnsi="微软雅黑" w:eastAsia="微软雅黑" w:cs="微软雅黑"/>
+          <w:b w:val="0"/>
+          <w:bCs w:val="0"/>
+          <w:sz w:val="21"/>
+          <w:szCs w:val="21"/>
+          <w:lang w:val="en-US" w:eastAsia="zh-CN"/>
+        </w:rPr>
+      </w:pPr>
+      <w:r>
+        <w:rPr>
+          <w:rFonts w:hint="eastAsia" w:ascii="微软雅黑" w:hAnsi="微软雅黑" w:eastAsia="微软雅黑" w:cs="微软雅黑"/>
+          <w:b w:val="0"/>
+          <w:bCs w:val="0"/>
+          <w:sz w:val="21"/>
+          <w:szCs w:val="21"/>
+          <w:lang w:val="en-US" w:eastAsia="zh-CN"/>
+        </w:rPr>
+        <w:t>一个合法的路径要满足如下条件：</w:t>
+      </w:r>
+    </w:p>
+    <w:p>
+      <w:pPr>
+        <w:widowControl w:val="0"/>
+        <w:numPr>
+          <w:ilvl w:val="0"/>
+          <w:numId w:val="0"/>
+        </w:numPr>
+        <w:ind w:left="420" w:leftChars="0" w:firstLine="420" w:firstLineChars="0"/>
+        <w:jc w:val="left"/>
+        <w:rPr>
+          <w:rFonts w:hint="eastAsia" w:ascii="微软雅黑" w:hAnsi="微软雅黑" w:eastAsia="微软雅黑" w:cs="微软雅黑"/>
+          <w:b w:val="0"/>
+          <w:bCs w:val="0"/>
+          <w:sz w:val="21"/>
+          <w:szCs w:val="21"/>
+          <w:lang w:val="en-US" w:eastAsia="zh-CN"/>
+        </w:rPr>
+      </w:pPr>
+      <w:r>
+        <w:rPr>
+          <w:rFonts w:hint="eastAsia" w:ascii="微软雅黑" w:hAnsi="微软雅黑" w:eastAsia="微软雅黑" w:cs="微软雅黑"/>
+          <w:b w:val="0"/>
+          <w:bCs w:val="0"/>
+          <w:sz w:val="21"/>
+          <w:szCs w:val="21"/>
+          <w:lang w:val="en-US" w:eastAsia="zh-CN"/>
+        </w:rPr>
+        <w:t>1，路径string不能为空</w:t>
+      </w:r>
+    </w:p>
+    <w:p>
+      <w:pPr>
+        <w:widowControl w:val="0"/>
+        <w:numPr>
+          <w:ilvl w:val="0"/>
+          <w:numId w:val="0"/>
+        </w:numPr>
+        <w:ind w:left="420" w:leftChars="0" w:firstLine="420" w:firstLineChars="0"/>
+        <w:jc w:val="left"/>
+        <w:rPr>
+          <w:rFonts w:hint="eastAsia" w:ascii="微软雅黑" w:hAnsi="微软雅黑" w:eastAsia="微软雅黑" w:cs="微软雅黑"/>
+          <w:b w:val="0"/>
+          <w:bCs w:val="0"/>
+          <w:sz w:val="21"/>
+          <w:szCs w:val="21"/>
+          <w:lang w:val="en-US" w:eastAsia="zh-CN"/>
+        </w:rPr>
+      </w:pPr>
+      <w:r>
+        <w:rPr>
+          <w:rFonts w:hint="eastAsia" w:ascii="微软雅黑" w:hAnsi="微软雅黑" w:eastAsia="微软雅黑" w:cs="微软雅黑"/>
+          <w:b w:val="0"/>
+          <w:bCs w:val="0"/>
+          <w:sz w:val="21"/>
+          <w:szCs w:val="21"/>
+          <w:lang w:val="en-US" w:eastAsia="zh-CN"/>
+        </w:rPr>
+        <w:t>2，路径string的开头必须为\或者/</w:t>
+      </w:r>
+    </w:p>
+    <w:p>
+      <w:pPr>
+        <w:widowControl w:val="0"/>
+        <w:numPr>
+          <w:ilvl w:val="0"/>
+          <w:numId w:val="0"/>
+        </w:numPr>
+        <w:ind w:left="420" w:leftChars="0" w:firstLine="420" w:firstLineChars="0"/>
+        <w:jc w:val="left"/>
+        <w:rPr>
+          <w:rFonts w:hint="eastAsia" w:ascii="微软雅黑" w:hAnsi="微软雅黑" w:eastAsia="微软雅黑" w:cs="微软雅黑"/>
+          <w:b w:val="0"/>
+          <w:bCs w:val="0"/>
+          <w:sz w:val="21"/>
+          <w:szCs w:val="21"/>
+          <w:lang w:val="en-US" w:eastAsia="zh-CN"/>
+        </w:rPr>
+      </w:pPr>
+      <w:r>
+        <w:rPr>
+          <w:rFonts w:hint="eastAsia" w:ascii="微软雅黑" w:hAnsi="微软雅黑" w:eastAsia="微软雅黑" w:cs="微软雅黑"/>
+          <w:b w:val="0"/>
+          <w:bCs w:val="0"/>
+          <w:sz w:val="21"/>
+          <w:szCs w:val="21"/>
+          <w:lang w:val="en-US" w:eastAsia="zh-CN"/>
+        </w:rPr>
+        <w:t>3，路径string可以用\或者/来做分隔符</w:t>
       </w:r>
       <w:bookmarkStart w:id="0" w:name="_GoBack"/>
       <w:bookmarkEnd w:id="0"/>
-      <w:r>
-        <w:rPr>
-          <w:rFonts w:hint="eastAsia" w:ascii="微软雅黑" w:hAnsi="微软雅黑" w:eastAsia="微软雅黑" w:cs="微软雅黑"/>
-          <w:b w:val="0"/>
-          <w:bCs w:val="0"/>
-          <w:sz w:val="21"/>
-          <w:szCs w:val="21"/>
-          <w:lang w:val="en-US" w:eastAsia="zh-CN"/>
-        </w:rPr>
-        <w:t>CAllocator.docx。</w:t>
-      </w:r>
     </w:p>
     <w:sectPr>
       <w:pgSz w:w="11906" w:h="16838"/>

</xml_diff>

<commit_message>
Create/Delete folders, Get/Set Working Directory
</commit_message>
<xml_diff>
--- a/doc/IFileSystem.docx
+++ b/doc/IFileSystem.docx
@@ -4924,8 +4924,141 @@
         </w:rPr>
         <w:t>3，路径string可以用\或者/来做分隔符</w:t>
       </w:r>
+    </w:p>
+    <w:p>
+      <w:pPr>
+        <w:widowControl w:val="0"/>
+        <w:numPr>
+          <w:ilvl w:val="0"/>
+          <w:numId w:val="0"/>
+        </w:numPr>
+        <w:ind w:left="420" w:leftChars="0" w:firstLine="420" w:firstLineChars="0"/>
+        <w:jc w:val="left"/>
+        <w:rPr>
+          <w:rFonts w:hint="eastAsia" w:ascii="微软雅黑" w:hAnsi="微软雅黑" w:eastAsia="微软雅黑" w:cs="微软雅黑"/>
+          <w:b w:val="0"/>
+          <w:bCs w:val="0"/>
+          <w:sz w:val="21"/>
+          <w:szCs w:val="21"/>
+          <w:lang w:val="en-US" w:eastAsia="zh-CN"/>
+        </w:rPr>
+      </w:pPr>
+    </w:p>
+    <w:p>
+      <w:pPr>
+        <w:numPr>
+          <w:ilvl w:val="0"/>
+          <w:numId w:val="1"/>
+        </w:numPr>
+        <w:ind w:left="420" w:leftChars="0" w:hanging="420" w:firstLineChars="0"/>
+        <w:jc w:val="left"/>
+        <w:rPr>
+          <w:rFonts w:hint="eastAsia" w:ascii="微软雅黑" w:hAnsi="微软雅黑" w:eastAsia="微软雅黑" w:cs="微软雅黑"/>
+          <w:b/>
+          <w:bCs/>
+          <w:sz w:val="28"/>
+          <w:szCs w:val="28"/>
+          <w:lang w:val="en-US" w:eastAsia="zh-CN"/>
+        </w:rPr>
+      </w:pPr>
+      <w:r>
+        <w:rPr>
+          <w:rFonts w:hint="eastAsia" w:ascii="微软雅黑" w:hAnsi="微软雅黑" w:eastAsia="微软雅黑" w:cs="微软雅黑"/>
+          <w:b/>
+          <w:bCs/>
+          <w:sz w:val="28"/>
+          <w:szCs w:val="28"/>
+          <w:lang w:val="en-US" w:eastAsia="zh-CN"/>
+        </w:rPr>
+        <w:t>数据一致性(data consistency)</w:t>
+      </w:r>
+    </w:p>
+    <w:p>
+      <w:pPr>
+        <w:widowControl w:val="0"/>
+        <w:numPr>
+          <w:ilvl w:val="0"/>
+          <w:numId w:val="0"/>
+        </w:numPr>
+        <w:ind w:left="420" w:leftChars="0" w:firstLine="420" w:firstLineChars="0"/>
+        <w:jc w:val="left"/>
+        <w:rPr>
+          <w:rFonts w:hint="eastAsia" w:ascii="微软雅黑" w:hAnsi="微软雅黑" w:eastAsia="微软雅黑" w:cs="微软雅黑"/>
+          <w:b w:val="0"/>
+          <w:bCs w:val="0"/>
+          <w:sz w:val="21"/>
+          <w:szCs w:val="21"/>
+          <w:lang w:val="en-US" w:eastAsia="zh-CN"/>
+        </w:rPr>
+      </w:pPr>
+      <w:r>
+        <w:rPr>
+          <w:rFonts w:hint="eastAsia" w:ascii="微软雅黑" w:hAnsi="微软雅黑" w:eastAsia="微软雅黑" w:cs="微软雅黑"/>
+          <w:b w:val="0"/>
+          <w:bCs w:val="0"/>
+          <w:sz w:val="21"/>
+          <w:szCs w:val="21"/>
+          <w:lang w:val="en-US" w:eastAsia="zh-CN"/>
+        </w:rPr>
+        <w:t>虚拟硬盘的数据是把硬盘(hard disk)当成稳定储存的介质non-volatile storage。然后在程序里面Install的时候，整个Virtual Disk的数据就加载进入到内存里，这段内存成为虚拟硬盘的</w:t>
+      </w:r>
+      <w:r>
+        <w:rPr>
+          <w:rFonts w:hint="eastAsia" w:ascii="微软雅黑" w:hAnsi="微软雅黑" w:eastAsia="微软雅黑" w:cs="微软雅黑"/>
+          <w:b/>
+          <w:bCs/>
+          <w:sz w:val="21"/>
+          <w:szCs w:val="21"/>
+          <w:lang w:val="en-US" w:eastAsia="zh-CN"/>
+        </w:rPr>
+        <w:t>内存映像(image)</w:t>
+      </w:r>
+      <w:r>
+        <w:rPr>
+          <w:rFonts w:hint="eastAsia" w:ascii="微软雅黑" w:hAnsi="微软雅黑" w:eastAsia="微软雅黑" w:cs="微软雅黑"/>
+          <w:b w:val="0"/>
+          <w:bCs w:val="0"/>
+          <w:sz w:val="21"/>
+          <w:szCs w:val="21"/>
+          <w:lang w:val="en-US" w:eastAsia="zh-CN"/>
+        </w:rPr>
+        <w:t>，然后可以修改这个内存映像，等到程序Un-install 虚拟硬盘的时候，数据就会被重新更新到hard disk中。所以如果在</w:t>
+      </w:r>
       <w:bookmarkStart w:id="0" w:name="_GoBack"/>
+      <w:r>
+        <w:rPr>
+          <w:rFonts w:hint="eastAsia" w:ascii="微软雅黑" w:hAnsi="微软雅黑" w:eastAsia="微软雅黑" w:cs="微软雅黑"/>
+          <w:b/>
+          <w:bCs/>
+          <w:sz w:val="21"/>
+          <w:szCs w:val="21"/>
+          <w:lang w:val="en-US" w:eastAsia="zh-CN"/>
+        </w:rPr>
+        <w:t>un-install完成之前，</w:t>
+      </w:r>
       <w:bookmarkEnd w:id="0"/>
+      <w:r>
+        <w:rPr>
+          <w:rFonts w:hint="eastAsia" w:ascii="微软雅黑" w:hAnsi="微软雅黑" w:eastAsia="微软雅黑" w:cs="微软雅黑"/>
+          <w:b/>
+          <w:bCs/>
+          <w:sz w:val="21"/>
+          <w:szCs w:val="21"/>
+          <w:lang w:val="en-US" w:eastAsia="zh-CN"/>
+        </w:rPr>
+        <w:t>硬盘上的数据是不会变的</w:t>
+      </w:r>
+      <w:r>
+        <w:rPr>
+          <w:rFonts w:hint="eastAsia" w:ascii="微软雅黑" w:hAnsi="微软雅黑" w:eastAsia="微软雅黑" w:cs="微软雅黑"/>
+          <w:b w:val="0"/>
+          <w:bCs w:val="0"/>
+          <w:sz w:val="21"/>
+          <w:szCs w:val="21"/>
+          <w:lang w:val="en-US" w:eastAsia="zh-CN"/>
+        </w:rPr>
+        <w:t>。</w:t>
+      </w:r>
     </w:p>
     <w:sectPr>
       <w:pgSz w:w="11906" w:h="16838"/>

</xml_diff>

<commit_message>
all interfaces are implemented(not tested)
1,deletion of opened file is forbidden
2,there might be many bugs, test directory system first, then file
operation
</commit_message>
<xml_diff>
--- a/doc/IFileSystem.docx
+++ b/doc/IFileSystem.docx
@@ -33,11 +33,70 @@
           <w:rFonts w:hint="eastAsia" w:ascii="微软雅黑" w:hAnsi="微软雅黑" w:eastAsia="微软雅黑" w:cs="微软雅黑"/>
           <w:b/>
           <w:bCs/>
-          <w:sz w:val="36"/>
-          <w:szCs w:val="36"/>
-          <w:lang w:val="en-US" w:eastAsia="zh-CN"/>
-        </w:rPr>
-      </w:pPr>
+          <w:sz w:val="24"/>
+          <w:szCs w:val="24"/>
+          <w:lang w:val="en-US" w:eastAsia="zh-CN"/>
+        </w:rPr>
+      </w:pPr>
+      <w:r>
+        <w:rPr>
+          <w:rFonts w:hint="eastAsia" w:ascii="微软雅黑" w:hAnsi="微软雅黑" w:eastAsia="微软雅黑" w:cs="微软雅黑"/>
+          <w:b/>
+          <w:bCs/>
+          <w:sz w:val="24"/>
+          <w:szCs w:val="24"/>
+          <w:lang w:val="en-US" w:eastAsia="zh-CN"/>
+        </w:rPr>
+        <w:t>华南理工大学</w:t>
+      </w:r>
+    </w:p>
+    <w:p>
+      <w:pPr>
+        <w:jc w:val="center"/>
+        <w:rPr>
+          <w:rFonts w:hint="eastAsia" w:ascii="微软雅黑" w:hAnsi="微软雅黑" w:eastAsia="微软雅黑" w:cs="微软雅黑"/>
+          <w:b/>
+          <w:bCs/>
+          <w:sz w:val="24"/>
+          <w:szCs w:val="24"/>
+          <w:lang w:val="en-US" w:eastAsia="zh-CN"/>
+        </w:rPr>
+      </w:pPr>
+      <w:r>
+        <w:rPr>
+          <w:rFonts w:hint="eastAsia" w:ascii="微软雅黑" w:hAnsi="微软雅黑" w:eastAsia="微软雅黑" w:cs="微软雅黑"/>
+          <w:b/>
+          <w:bCs/>
+          <w:sz w:val="24"/>
+          <w:szCs w:val="24"/>
+          <w:lang w:val="en-US" w:eastAsia="zh-CN"/>
+        </w:rPr>
+        <w:t>作者：练孙鸿</w:t>
+      </w:r>
+    </w:p>
+    <w:p>
+      <w:pPr>
+        <w:jc w:val="center"/>
+        <w:rPr>
+          <w:rFonts w:hint="eastAsia" w:ascii="微软雅黑" w:hAnsi="微软雅黑" w:eastAsia="微软雅黑" w:cs="微软雅黑"/>
+          <w:b/>
+          <w:bCs/>
+          <w:sz w:val="24"/>
+          <w:szCs w:val="24"/>
+          <w:lang w:val="en-US" w:eastAsia="zh-CN"/>
+        </w:rPr>
+      </w:pPr>
+      <w:r>
+        <w:rPr>
+          <w:rFonts w:hint="eastAsia" w:ascii="微软雅黑" w:hAnsi="微软雅黑" w:eastAsia="微软雅黑" w:cs="微软雅黑"/>
+          <w:b/>
+          <w:bCs/>
+          <w:sz w:val="24"/>
+          <w:szCs w:val="24"/>
+          <w:lang w:val="en-US" w:eastAsia="zh-CN"/>
+        </w:rPr>
+        <w:t>201536612082</w:t>
+      </w:r>
     </w:p>
     <w:p>
       <w:pPr>
@@ -117,7 +176,37 @@
           <w:szCs w:val="21"/>
           <w:lang w:val="en-US" w:eastAsia="zh-CN"/>
         </w:rPr>
-        <w:t>并且配备相应的文件管理操作（在这个大二进制块里面进行逻辑文件的创建、路径枚举、打开关闭修改逻辑文件），从而实现一个模拟的文件管理系统（在）。因为从宿主操作系统的角度来看，这个虚拟磁盘就是一个文件，也就是一个二进制流。所以二进制流“分割”为逻辑文件和各种路径的信息需要储存在虚拟磁盘的头部，这样子才能模拟出一个文件管理系统。</w:t>
+        <w:t>并且配备相应的文件管理操作（在这个大二进制块里面进行逻辑文件(file)、文件夹(folders)的创建与删除、文件与文件夹的枚举(Enumeration)、打开关闭修改逻辑文件），从而实现一个模拟的文件管理系统。因为从宿主操作系统的角度来看，这个虚拟磁盘就是一个文件，也就是一个二进制流。所以二进制流“分割”为逻辑文件和各种路径的信息需要储存在虚拟磁盘的头部，这样子才能模拟出一个文件管理系统。</w:t>
+      </w:r>
+    </w:p>
+    <w:p>
+      <w:pPr>
+        <w:widowControl w:val="0"/>
+        <w:numPr>
+          <w:ilvl w:val="0"/>
+          <w:numId w:val="0"/>
+        </w:numPr>
+        <w:ind w:firstLine="420" w:firstLineChars="0"/>
+        <w:jc w:val="left"/>
+        <w:rPr>
+          <w:rFonts w:hint="eastAsia" w:ascii="微软雅黑" w:hAnsi="微软雅黑" w:eastAsia="微软雅黑" w:cs="微软雅黑"/>
+          <w:b w:val="0"/>
+          <w:bCs w:val="0"/>
+          <w:sz w:val="21"/>
+          <w:szCs w:val="21"/>
+          <w:lang w:val="en-US" w:eastAsia="zh-CN"/>
+        </w:rPr>
+      </w:pPr>
+      <w:r>
+        <w:rPr>
+          <w:rFonts w:hint="eastAsia" w:ascii="微软雅黑" w:hAnsi="微软雅黑" w:eastAsia="微软雅黑" w:cs="微软雅黑"/>
+          <w:b w:val="0"/>
+          <w:bCs w:val="0"/>
+          <w:sz w:val="21"/>
+          <w:szCs w:val="21"/>
+          <w:lang w:val="en-US" w:eastAsia="zh-CN"/>
+        </w:rPr>
+        <w:t>本项目的代码用标准C++11编写，可在Windows与Linux平台上用MSVC和g++编译运行。</w:t>
       </w:r>
     </w:p>
     <w:p>
@@ -5024,7 +5113,6 @@
         </w:rPr>
         <w:t>，然后可以修改这个内存映像，等到程序Un-install 虚拟硬盘的时候，数据就会被重新更新到hard disk中。所以如果在</w:t>
       </w:r>
-      <w:bookmarkStart w:id="0" w:name="_GoBack"/>
       <w:r>
         <w:rPr>
           <w:rFonts w:hint="eastAsia" w:ascii="微软雅黑" w:hAnsi="微软雅黑" w:eastAsia="微软雅黑" w:cs="微软雅黑"/>
@@ -5034,20 +5122,173 @@
           <w:szCs w:val="21"/>
           <w:lang w:val="en-US" w:eastAsia="zh-CN"/>
         </w:rPr>
-        <w:t>un-install完成之前，</w:t>
-      </w:r>
-      <w:bookmarkEnd w:id="0"/>
-      <w:r>
+        <w:t>un-install完成之前，硬盘上的数据是不会变的</w:t>
+      </w:r>
+      <w:r>
+        <w:rPr>
+          <w:rFonts w:hint="eastAsia" w:ascii="微软雅黑" w:hAnsi="微软雅黑" w:eastAsia="微软雅黑" w:cs="微软雅黑"/>
+          <w:b w:val="0"/>
+          <w:bCs w:val="0"/>
+          <w:sz w:val="21"/>
+          <w:szCs w:val="21"/>
+          <w:lang w:val="en-US" w:eastAsia="zh-CN"/>
+        </w:rPr>
+        <w:t>。</w:t>
+      </w:r>
+    </w:p>
+    <w:p>
+      <w:pPr>
+        <w:widowControl w:val="0"/>
+        <w:numPr>
+          <w:ilvl w:val="0"/>
+          <w:numId w:val="0"/>
+        </w:numPr>
+        <w:ind w:left="420" w:leftChars="0" w:firstLine="420" w:firstLineChars="0"/>
+        <w:jc w:val="left"/>
+        <w:rPr>
+          <w:rFonts w:hint="eastAsia" w:ascii="微软雅黑" w:hAnsi="微软雅黑" w:eastAsia="微软雅黑" w:cs="微软雅黑"/>
+          <w:b w:val="0"/>
+          <w:bCs w:val="0"/>
+          <w:sz w:val="21"/>
+          <w:szCs w:val="21"/>
+          <w:lang w:val="en-US" w:eastAsia="zh-CN"/>
+        </w:rPr>
+      </w:pPr>
+    </w:p>
+    <w:p>
+      <w:pPr>
+        <w:numPr>
+          <w:ilvl w:val="0"/>
+          <w:numId w:val="1"/>
+        </w:numPr>
+        <w:ind w:left="420" w:leftChars="0" w:hanging="420" w:firstLineChars="0"/>
+        <w:jc w:val="left"/>
         <w:rPr>
           <w:rFonts w:hint="eastAsia" w:ascii="微软雅黑" w:hAnsi="微软雅黑" w:eastAsia="微软雅黑" w:cs="微软雅黑"/>
           <w:b/>
           <w:bCs/>
-          <w:sz w:val="21"/>
-          <w:szCs w:val="21"/>
-          <w:lang w:val="en-US" w:eastAsia="zh-CN"/>
-        </w:rPr>
-        <w:t>硬盘上的数据是不会变的</w:t>
-      </w:r>
+          <w:sz w:val="28"/>
+          <w:szCs w:val="28"/>
+          <w:lang w:val="en-US" w:eastAsia="zh-CN"/>
+        </w:rPr>
+      </w:pPr>
+      <w:r>
+        <w:rPr>
+          <w:rFonts w:hint="eastAsia" w:ascii="微软雅黑" w:hAnsi="微软雅黑" w:eastAsia="微软雅黑" w:cs="微软雅黑"/>
+          <w:b/>
+          <w:bCs/>
+          <w:sz w:val="28"/>
+          <w:szCs w:val="28"/>
+          <w:lang w:val="en-US" w:eastAsia="zh-CN"/>
+        </w:rPr>
+        <w:t>目录与文件的删除</w:t>
+      </w:r>
+    </w:p>
+    <w:p>
+      <w:pPr>
+        <w:widowControl w:val="0"/>
+        <w:numPr>
+          <w:ilvl w:val="0"/>
+          <w:numId w:val="0"/>
+        </w:numPr>
+        <w:ind w:left="420" w:leftChars="0" w:firstLine="420" w:firstLineChars="0"/>
+        <w:jc w:val="left"/>
+        <w:rPr>
+          <w:rFonts w:hint="eastAsia" w:ascii="微软雅黑" w:hAnsi="微软雅黑" w:eastAsia="微软雅黑" w:cs="微软雅黑"/>
+          <w:b w:val="0"/>
+          <w:bCs w:val="0"/>
+          <w:sz w:val="21"/>
+          <w:szCs w:val="21"/>
+          <w:lang w:val="en-US" w:eastAsia="zh-CN"/>
+        </w:rPr>
+      </w:pPr>
+      <w:r>
+        <w:rPr>
+          <w:rFonts w:hint="eastAsia" w:ascii="微软雅黑" w:hAnsi="微软雅黑" w:eastAsia="微软雅黑" w:cs="微软雅黑"/>
+          <w:b w:val="0"/>
+          <w:bCs w:val="0"/>
+          <w:sz w:val="21"/>
+          <w:szCs w:val="21"/>
+          <w:lang w:val="en-US" w:eastAsia="zh-CN"/>
+        </w:rPr>
+        <w:t>(2017.7.25)在文件系统里面，目录的树状结构是储存在称为Directory File的文件里面，里面</w:t>
+      </w:r>
+      <w:r>
+        <w:rPr>
+          <w:rFonts w:hint="eastAsia" w:ascii="微软雅黑" w:hAnsi="微软雅黑" w:eastAsia="微软雅黑" w:cs="微软雅黑"/>
+          <w:b/>
+          <w:bCs/>
+          <w:sz w:val="21"/>
+          <w:szCs w:val="21"/>
+          <w:lang w:val="en-US" w:eastAsia="zh-CN"/>
+        </w:rPr>
+        <w:t>的每个条目就相当于记录了目录树的“边”，这些边可能指向下一级目录或者当前级的文件的Index Node</w:t>
+      </w:r>
+      <w:r>
+        <w:rPr>
+          <w:rFonts w:hint="eastAsia" w:ascii="微软雅黑" w:hAnsi="微软雅黑" w:eastAsia="微软雅黑" w:cs="微软雅黑"/>
+          <w:b w:val="0"/>
+          <w:bCs w:val="0"/>
+          <w:sz w:val="21"/>
+          <w:szCs w:val="21"/>
+          <w:lang w:val="en-US" w:eastAsia="zh-CN"/>
+        </w:rPr>
+        <w:t>。还有就是Index Node的也有指向具体数据区域的指针(address &amp; size)。因为在access某个目录或者文件的时候，一般都要从当前的的Index Node开始，往树的底层去寻找，所以只需要断掉通往某用户文件/路径文件的通路，那么这个目录/文件就相当于被删掉了。</w:t>
+      </w:r>
+    </w:p>
+    <w:p>
+      <w:pPr>
+        <w:widowControl w:val="0"/>
+        <w:numPr>
+          <w:ilvl w:val="0"/>
+          <w:numId w:val="0"/>
+        </w:numPr>
+        <w:ind w:left="420" w:leftChars="0" w:firstLine="420" w:firstLineChars="0"/>
+        <w:jc w:val="left"/>
+        <w:rPr>
+          <w:rFonts w:hint="eastAsia" w:ascii="微软雅黑" w:hAnsi="微软雅黑" w:eastAsia="微软雅黑" w:cs="微软雅黑"/>
+          <w:b w:val="0"/>
+          <w:bCs w:val="0"/>
+          <w:sz w:val="21"/>
+          <w:szCs w:val="21"/>
+          <w:lang w:val="en-US" w:eastAsia="zh-CN"/>
+        </w:rPr>
+      </w:pPr>
+      <w:r>
+        <w:rPr>
+          <w:rFonts w:hint="eastAsia" w:ascii="微软雅黑" w:hAnsi="微软雅黑" w:eastAsia="微软雅黑" w:cs="微软雅黑"/>
+          <w:b w:val="0"/>
+          <w:bCs w:val="0"/>
+          <w:sz w:val="21"/>
+          <w:szCs w:val="21"/>
+          <w:lang w:val="en-US" w:eastAsia="zh-CN"/>
+        </w:rPr>
+        <w:t>有一点要注意的，</w:t>
+      </w:r>
+      <w:r>
+        <w:rPr>
+          <w:rFonts w:hint="eastAsia" w:ascii="微软雅黑" w:hAnsi="微软雅黑" w:eastAsia="微软雅黑" w:cs="微软雅黑"/>
+          <w:b/>
+          <w:bCs/>
+          <w:sz w:val="21"/>
+          <w:szCs w:val="21"/>
+          <w:lang w:val="en-US" w:eastAsia="zh-CN"/>
+        </w:rPr>
+        <w:t>被打开(open)的文件感觉不能被删除的，毕竟这样的文件就像一个Critical Region，硬删会出事。</w:t>
+      </w:r>
+      <w:r>
+        <w:rPr>
+          <w:rFonts w:hint="eastAsia" w:ascii="微软雅黑" w:hAnsi="微软雅黑" w:eastAsia="微软雅黑" w:cs="微软雅黑"/>
+          <w:b w:val="0"/>
+          <w:bCs w:val="0"/>
+          <w:sz w:val="21"/>
+          <w:szCs w:val="21"/>
+          <w:lang w:val="en-US" w:eastAsia="zh-CN"/>
+        </w:rPr>
+        <w:t>例如：如果硬删了一个打开的文件（删除其I-node等信息），那么用户依旧可以通过IFile接口对对应的内存段进行修改，但万一有其他新的文件被分配到这个区域，那么这个区域就可能被旧的已删除文件非法修改。还有就是如果要删除的目录下有被打开的文件，那么删除的procedure遇到那个文件之后就终止</w:t>
+      </w:r>
+      <w:bookmarkStart w:id="0" w:name="_GoBack"/>
+      <w:bookmarkEnd w:id="0"/>
       <w:r>
         <w:rPr>
           <w:rFonts w:hint="eastAsia" w:ascii="微软雅黑" w:hAnsi="微软雅黑" w:eastAsia="微软雅黑" w:cs="微软雅黑"/>
@@ -5059,6 +5300,25 @@
         </w:rPr>
         <w:t>。</w:t>
       </w:r>
+    </w:p>
+    <w:p>
+      <w:pPr>
+        <w:widowControl w:val="0"/>
+        <w:numPr>
+          <w:ilvl w:val="0"/>
+          <w:numId w:val="0"/>
+        </w:numPr>
+        <w:ind w:left="420" w:leftChars="0" w:firstLine="420" w:firstLineChars="0"/>
+        <w:jc w:val="left"/>
+        <w:rPr>
+          <w:rFonts w:hint="eastAsia" w:ascii="微软雅黑" w:hAnsi="微软雅黑" w:eastAsia="微软雅黑" w:cs="微软雅黑"/>
+          <w:b w:val="0"/>
+          <w:bCs w:val="0"/>
+          <w:sz w:val="21"/>
+          <w:szCs w:val="21"/>
+          <w:lang w:val="en-US" w:eastAsia="zh-CN"/>
+        </w:rPr>
+      </w:pPr>
     </w:p>
     <w:sectPr>
       <w:pgSz w:w="11906" w:h="16838"/>

</xml_diff>